<commit_message>
create custom open verb for crypts below the tomb. Updated the task list.
Signed-off-by: Barry Eichelberger <eichelbergerb@nicc.local>
</commit_message>
<xml_diff>
--- a/Our Town Task List.docx
+++ b/Our Town Task List.docx
@@ -29,6 +29,9 @@
       <w:r>
         <w:t>Modify South Gate to use a key. Create the key with which to open the gate. Assigned to Mitch – 09/19/2016</w:t>
       </w:r>
+      <w:r>
+        <w:t xml:space="preserve"> - completed</w:t>
+      </w:r>
     </w:p>
     <w:p>
       <w:pPr>
@@ -40,6 +43,9 @@
       </w:pPr>
       <w:r>
         <w:t>Create the South Road, which is the ending location for the game. Assigned to Andy – 09/19/2016</w:t>
+      </w:r>
+      <w:r>
+        <w:t xml:space="preserve"> - completed</w:t>
       </w:r>
     </w:p>
     <w:p>
@@ -61,6 +67,18 @@
       </w:r>
       <w:r>
         <w:t xml:space="preserve"> quest. Class activity.</w:t>
+      </w:r>
+    </w:p>
+    <w:p>
+      <w:pPr>
+        <w:pStyle w:val="ListParagraph"/>
+        <w:numPr>
+          <w:ilvl w:val="0"/>
+          <w:numId w:val="1"/>
+        </w:numPr>
+      </w:pPr>
+      <w:r>
+        <w:t>Create spell which compels any NPC to join your quest (follow you). Spell should be contained in a scroll in Scriptorium.</w:t>
       </w:r>
       <w:bookmarkStart w:id="0" w:name="_GoBack"/>
       <w:bookmarkEnd w:id="0"/>

</xml_diff>

<commit_message>
Signed-off-by: Mitch Roberts <Mitch Roberts>
</commit_message>
<xml_diff>
--- a/Our Town Task List.docx
+++ b/Our Town Task List.docx
@@ -29,9 +29,6 @@
       <w:r>
         <w:t>Modify South Gate to use a key. Create the key with which to open the gate. Assigned to Mitch – 09/19/2016</w:t>
       </w:r>
-      <w:r>
-        <w:t xml:space="preserve"> - completed</w:t>
-      </w:r>
     </w:p>
     <w:p>
       <w:pPr>
@@ -43,9 +40,6 @@
       </w:pPr>
       <w:r>
         <w:t>Create the South Road, which is the ending location for the game. Assigned to Andy – 09/19/2016</w:t>
-      </w:r>
-      <w:r>
-        <w:t xml:space="preserve"> - completed</w:t>
       </w:r>
     </w:p>
     <w:p>
@@ -67,18 +61,6 @@
       </w:r>
       <w:r>
         <w:t xml:space="preserve"> quest. Class activity.</w:t>
-      </w:r>
-    </w:p>
-    <w:p>
-      <w:pPr>
-        <w:pStyle w:val="ListParagraph"/>
-        <w:numPr>
-          <w:ilvl w:val="0"/>
-          <w:numId w:val="1"/>
-        </w:numPr>
-      </w:pPr>
-      <w:r>
-        <w:t>Create spell which compels any NPC to join your quest (follow you). Spell should be contained in a scroll in Scriptorium.</w:t>
       </w:r>
       <w:bookmarkStart w:id="0" w:name="_GoBack"/>
       <w:bookmarkEnd w:id="0"/>

</xml_diff>